<commit_message>
Desarrollo de la practica
</commit_message>
<xml_diff>
--- a/Reporte10.docx
+++ b/Reporte10.docx
@@ -575,6 +575,693 @@
         <w:t>Desarrollo de la Práctica.</w:t>
       </w:r>
     </w:p>
+    <w:p>
+      <w:r>
+        <w:t xml:space="preserve">Primero nos descargaremos Git en la computadora, siguiendo las instrucciones de la pagina oficial. Una vez instalado, abrimos el servicio de </w:t>
+      </w:r>
+      <w:proofErr w:type="spellStart"/>
+      <w:r>
+        <w:t>git</w:t>
+      </w:r>
+      <w:proofErr w:type="spellEnd"/>
+      <w:r>
+        <w:t xml:space="preserve"> </w:t>
+      </w:r>
+      <w:proofErr w:type="spellStart"/>
+      <w:r>
+        <w:t>bash</w:t>
+      </w:r>
+      <w:proofErr w:type="spellEnd"/>
+      <w:r>
+        <w:t xml:space="preserve"> y configuramos el nombre y el correo electrónico con configuración global.</w:t>
+      </w:r>
+    </w:p>
+    <w:p>
+      <w:r>
+        <w:rPr>
+          <w:noProof/>
+        </w:rPr>
+        <w:drawing>
+          <wp:inline distT="0" distB="0" distL="0" distR="0">
+            <wp:extent cx="3715268" cy="790685"/>
+            <wp:effectExtent l="0" t="0" r="0" b="9525"/>
+            <wp:docPr id="3" name="Imagen 3"/>
+            <wp:cNvGraphicFramePr>
+              <a:graphicFrameLocks xmlns:a="http://schemas.openxmlformats.org/drawingml/2006/main" noChangeAspect="1"/>
+            </wp:cNvGraphicFramePr>
+            <a:graphic xmlns:a="http://schemas.openxmlformats.org/drawingml/2006/main">
+              <a:graphicData uri="http://schemas.openxmlformats.org/drawingml/2006/picture">
+                <pic:pic xmlns:pic="http://schemas.openxmlformats.org/drawingml/2006/picture">
+                  <pic:nvPicPr>
+                    <pic:cNvPr id="3" name="git_config.PNG"/>
+                    <pic:cNvPicPr/>
+                  </pic:nvPicPr>
+                  <pic:blipFill>
+                    <a:blip r:embed="rId11">
+                      <a:extLst>
+                        <a:ext uri="{28A0092B-C50C-407E-A947-70E740481C1C}">
+                          <a14:useLocalDpi xmlns:a14="http://schemas.microsoft.com/office/drawing/2010/main" val="0"/>
+                        </a:ext>
+                      </a:extLst>
+                    </a:blip>
+                    <a:stretch>
+                      <a:fillRect/>
+                    </a:stretch>
+                  </pic:blipFill>
+                  <pic:spPr>
+                    <a:xfrm>
+                      <a:off x="0" y="0"/>
+                      <a:ext cx="3715268" cy="790685"/>
+                    </a:xfrm>
+                    <a:prstGeom prst="rect">
+                      <a:avLst/>
+                    </a:prstGeom>
+                  </pic:spPr>
+                </pic:pic>
+              </a:graphicData>
+            </a:graphic>
+          </wp:inline>
+        </w:drawing>
+      </w:r>
+    </w:p>
+    <w:p>
+      <w:r>
+        <w:t xml:space="preserve">Ahora creamos un nuevo repositorio con nombre </w:t>
+      </w:r>
+      <w:proofErr w:type="spellStart"/>
+      <w:r>
+        <w:rPr>
+          <w:i/>
+        </w:rPr>
+        <w:t>git</w:t>
+      </w:r>
+      <w:proofErr w:type="spellEnd"/>
+      <w:r>
+        <w:t xml:space="preserve"> y creamos un archivo llamado versiones.txt que contenga el texto </w:t>
+      </w:r>
+      <w:proofErr w:type="spellStart"/>
+      <w:r>
+        <w:rPr>
+          <w:i/>
+        </w:rPr>
+        <w:t>Version</w:t>
+      </w:r>
+      <w:proofErr w:type="spellEnd"/>
+      <w:r>
+        <w:rPr>
+          <w:i/>
+        </w:rPr>
+        <w:t xml:space="preserve"> 1.</w:t>
+      </w:r>
+      <w:r>
+        <w:t xml:space="preserve"> En la consola de </w:t>
+      </w:r>
+      <w:proofErr w:type="spellStart"/>
+      <w:r>
+        <w:t>git</w:t>
+      </w:r>
+      <w:proofErr w:type="spellEnd"/>
+      <w:r>
+        <w:t xml:space="preserve">, añadimos ese archivo y creamos un primer </w:t>
+      </w:r>
+      <w:proofErr w:type="spellStart"/>
+      <w:r>
+        <w:t>commit</w:t>
+      </w:r>
+      <w:proofErr w:type="spellEnd"/>
+      <w:r>
+        <w:t xml:space="preserve">. Ahora cambiamos el texto a </w:t>
+      </w:r>
+      <w:proofErr w:type="spellStart"/>
+      <w:r>
+        <w:rPr>
+          <w:i/>
+        </w:rPr>
+        <w:t>Version</w:t>
+      </w:r>
+      <w:proofErr w:type="spellEnd"/>
+      <w:r>
+        <w:rPr>
+          <w:i/>
+        </w:rPr>
+        <w:t xml:space="preserve"> 2</w:t>
+      </w:r>
+      <w:r>
+        <w:t xml:space="preserve"> y creamos un segundo </w:t>
+      </w:r>
+      <w:proofErr w:type="spellStart"/>
+      <w:r>
+        <w:t>commit</w:t>
+      </w:r>
+      <w:proofErr w:type="spellEnd"/>
+      <w:r>
+        <w:t xml:space="preserve"> indicando el cambio. Repetimos el procedimiento para la </w:t>
+      </w:r>
+      <w:proofErr w:type="spellStart"/>
+      <w:r>
+        <w:rPr>
+          <w:i/>
+        </w:rPr>
+        <w:t>Version</w:t>
+      </w:r>
+      <w:proofErr w:type="spellEnd"/>
+      <w:r>
+        <w:rPr>
+          <w:i/>
+        </w:rPr>
+        <w:t xml:space="preserve"> 3</w:t>
+      </w:r>
+      <w:r>
+        <w:t>.</w:t>
+      </w:r>
+    </w:p>
+    <w:p>
+      <w:r>
+        <w:rPr>
+          <w:noProof/>
+        </w:rPr>
+        <w:drawing>
+          <wp:inline distT="0" distB="0" distL="0" distR="0">
+            <wp:extent cx="3020564" cy="1925690"/>
+            <wp:effectExtent l="0" t="0" r="8890" b="0"/>
+            <wp:docPr id="4" name="Imagen 4"/>
+            <wp:cNvGraphicFramePr>
+              <a:graphicFrameLocks xmlns:a="http://schemas.openxmlformats.org/drawingml/2006/main" noChangeAspect="1"/>
+            </wp:cNvGraphicFramePr>
+            <a:graphic xmlns:a="http://schemas.openxmlformats.org/drawingml/2006/main">
+              <a:graphicData uri="http://schemas.openxmlformats.org/drawingml/2006/picture">
+                <pic:pic xmlns:pic="http://schemas.openxmlformats.org/drawingml/2006/picture">
+                  <pic:nvPicPr>
+                    <pic:cNvPr id="4" name="git log.PNG"/>
+                    <pic:cNvPicPr/>
+                  </pic:nvPicPr>
+                  <pic:blipFill>
+                    <a:blip r:embed="rId12">
+                      <a:extLst>
+                        <a:ext uri="{28A0092B-C50C-407E-A947-70E740481C1C}">
+                          <a14:useLocalDpi xmlns:a14="http://schemas.microsoft.com/office/drawing/2010/main" val="0"/>
+                        </a:ext>
+                      </a:extLst>
+                    </a:blip>
+                    <a:stretch>
+                      <a:fillRect/>
+                    </a:stretch>
+                  </pic:blipFill>
+                  <pic:spPr>
+                    <a:xfrm>
+                      <a:off x="0" y="0"/>
+                      <a:ext cx="3041100" cy="1938783"/>
+                    </a:xfrm>
+                    <a:prstGeom prst="rect">
+                      <a:avLst/>
+                    </a:prstGeom>
+                  </pic:spPr>
+                </pic:pic>
+              </a:graphicData>
+            </a:graphic>
+          </wp:inline>
+        </w:drawing>
+      </w:r>
+    </w:p>
+    <w:p>
+      <w:r>
+        <w:t xml:space="preserve">Ahora procedemos a crear una cuenta nueva en GitHub, siguiendo las instrucciones en la pagina principal. Crearemos un nuevo repositorio publico con nombre </w:t>
+      </w:r>
+      <w:r>
+        <w:rPr>
+          <w:i/>
+        </w:rPr>
+        <w:t>Practica 10</w:t>
+      </w:r>
+      <w:r>
+        <w:t xml:space="preserve"> y </w:t>
+      </w:r>
+      <w:r>
+        <w:t>configuraremos el repositorio local para que apunte al recién creado repositorio, ejecutando los siguientes comandos:</w:t>
+      </w:r>
+    </w:p>
+    <w:p>
+      <w:pPr>
+        <w:pStyle w:val="Prrafodelista"/>
+        <w:numPr>
+          <w:ilvl w:val="0"/>
+          <w:numId w:val="8"/>
+        </w:numPr>
+        <w:rPr>
+          <w:lang w:val="en-US"/>
+        </w:rPr>
+      </w:pPr>
+      <w:r>
+        <w:rPr>
+          <w:lang w:val="en-US"/>
+        </w:rPr>
+        <w:t xml:space="preserve">git remote add origin  </w:t>
+      </w:r>
+      <w:hyperlink r:id="rId13" w:history="1">
+        <w:r>
+          <w:rPr>
+            <w:rStyle w:val="Hipervnculo"/>
+            <w:lang w:val="en-US"/>
+          </w:rPr>
+          <w:t>https://github.com/aorozco280/practica10.git</w:t>
+        </w:r>
+      </w:hyperlink>
+    </w:p>
+    <w:p>
+      <w:pPr>
+        <w:pStyle w:val="Prrafodelista"/>
+        <w:numPr>
+          <w:ilvl w:val="0"/>
+          <w:numId w:val="8"/>
+        </w:numPr>
+        <w:rPr>
+          <w:lang w:val="en-US"/>
+        </w:rPr>
+      </w:pPr>
+      <w:r>
+        <w:rPr>
+          <w:lang w:val="en-US"/>
+        </w:rPr>
+        <w:t>git push -u origin master</w:t>
+      </w:r>
+    </w:p>
+    <w:p>
+      <w:pPr>
+        <w:rPr>
+          <w:lang w:val="en-US"/>
+        </w:rPr>
+      </w:pPr>
+      <w:r>
+        <w:rPr>
+          <w:noProof/>
+        </w:rPr>
+        <w:lastRenderedPageBreak/>
+        <w:drawing>
+          <wp:inline distT="0" distB="0" distL="0" distR="0" wp14:anchorId="76B38C95" wp14:editId="61252C35">
+            <wp:extent cx="3699989" cy="2876932"/>
+            <wp:effectExtent l="0" t="0" r="0" b="0"/>
+            <wp:docPr id="7" name="Imagen 7"/>
+            <wp:cNvGraphicFramePr>
+              <a:graphicFrameLocks xmlns:a="http://schemas.openxmlformats.org/drawingml/2006/main" noChangeAspect="1"/>
+            </wp:cNvGraphicFramePr>
+            <a:graphic xmlns:a="http://schemas.openxmlformats.org/drawingml/2006/main">
+              <a:graphicData uri="http://schemas.openxmlformats.org/drawingml/2006/picture">
+                <pic:pic xmlns:pic="http://schemas.openxmlformats.org/drawingml/2006/picture">
+                  <pic:nvPicPr>
+                    <pic:cNvPr id="6" name="github repo.PNG"/>
+                    <pic:cNvPicPr/>
+                  </pic:nvPicPr>
+                  <pic:blipFill>
+                    <a:blip r:embed="rId14">
+                      <a:extLst>
+                        <a:ext uri="{28A0092B-C50C-407E-A947-70E740481C1C}">
+                          <a14:useLocalDpi xmlns:a14="http://schemas.microsoft.com/office/drawing/2010/main" val="0"/>
+                        </a:ext>
+                      </a:extLst>
+                    </a:blip>
+                    <a:stretch>
+                      <a:fillRect/>
+                    </a:stretch>
+                  </pic:blipFill>
+                  <pic:spPr>
+                    <a:xfrm>
+                      <a:off x="0" y="0"/>
+                      <a:ext cx="3720668" cy="2893011"/>
+                    </a:xfrm>
+                    <a:prstGeom prst="rect">
+                      <a:avLst/>
+                    </a:prstGeom>
+                  </pic:spPr>
+                </pic:pic>
+              </a:graphicData>
+            </a:graphic>
+          </wp:inline>
+        </w:drawing>
+      </w:r>
+    </w:p>
+    <w:p>
+      <w:r>
+        <w:rPr>
+          <w:noProof/>
+        </w:rPr>
+        <w:drawing>
+          <wp:inline distT="0" distB="0" distL="0" distR="0">
+            <wp:extent cx="3905881" cy="1320188"/>
+            <wp:effectExtent l="0" t="0" r="0" b="0"/>
+            <wp:docPr id="5" name="Imagen 5"/>
+            <wp:cNvGraphicFramePr>
+              <a:graphicFrameLocks xmlns:a="http://schemas.openxmlformats.org/drawingml/2006/main" noChangeAspect="1"/>
+            </wp:cNvGraphicFramePr>
+            <a:graphic xmlns:a="http://schemas.openxmlformats.org/drawingml/2006/main">
+              <a:graphicData uri="http://schemas.openxmlformats.org/drawingml/2006/picture">
+                <pic:pic xmlns:pic="http://schemas.openxmlformats.org/drawingml/2006/picture">
+                  <pic:nvPicPr>
+                    <pic:cNvPr id="5" name="git push master.PNG"/>
+                    <pic:cNvPicPr/>
+                  </pic:nvPicPr>
+                  <pic:blipFill>
+                    <a:blip r:embed="rId15">
+                      <a:extLst>
+                        <a:ext uri="{28A0092B-C50C-407E-A947-70E740481C1C}">
+                          <a14:useLocalDpi xmlns:a14="http://schemas.microsoft.com/office/drawing/2010/main" val="0"/>
+                        </a:ext>
+                      </a:extLst>
+                    </a:blip>
+                    <a:stretch>
+                      <a:fillRect/>
+                    </a:stretch>
+                  </pic:blipFill>
+                  <pic:spPr>
+                    <a:xfrm>
+                      <a:off x="0" y="0"/>
+                      <a:ext cx="3938994" cy="1331380"/>
+                    </a:xfrm>
+                    <a:prstGeom prst="rect">
+                      <a:avLst/>
+                    </a:prstGeom>
+                  </pic:spPr>
+                </pic:pic>
+              </a:graphicData>
+            </a:graphic>
+          </wp:inline>
+        </w:drawing>
+      </w:r>
+    </w:p>
+    <w:p>
+      <w:r>
+        <w:t xml:space="preserve">Observamos que el archivo versiones.txt aparece en el repositorio en </w:t>
+      </w:r>
+      <w:proofErr w:type="spellStart"/>
+      <w:r>
+        <w:t>Github</w:t>
+      </w:r>
+      <w:proofErr w:type="spellEnd"/>
+      <w:r>
+        <w:t>.</w:t>
+      </w:r>
+    </w:p>
+    <w:p>
+      <w:r>
+        <w:rPr>
+          <w:noProof/>
+        </w:rPr>
+        <w:drawing>
+          <wp:inline distT="0" distB="0" distL="0" distR="0">
+            <wp:extent cx="4711477" cy="2089192"/>
+            <wp:effectExtent l="0" t="0" r="0" b="6350"/>
+            <wp:docPr id="8" name="Imagen 8"/>
+            <wp:cNvGraphicFramePr>
+              <a:graphicFrameLocks xmlns:a="http://schemas.openxmlformats.org/drawingml/2006/main" noChangeAspect="1"/>
+            </wp:cNvGraphicFramePr>
+            <a:graphic xmlns:a="http://schemas.openxmlformats.org/drawingml/2006/main">
+              <a:graphicData uri="http://schemas.openxmlformats.org/drawingml/2006/picture">
+                <pic:pic xmlns:pic="http://schemas.openxmlformats.org/drawingml/2006/picture">
+                  <pic:nvPicPr>
+                    <pic:cNvPr id="8" name="github repo pract10.PNG"/>
+                    <pic:cNvPicPr/>
+                  </pic:nvPicPr>
+                  <pic:blipFill>
+                    <a:blip r:embed="rId16">
+                      <a:extLst>
+                        <a:ext uri="{28A0092B-C50C-407E-A947-70E740481C1C}">
+                          <a14:useLocalDpi xmlns:a14="http://schemas.microsoft.com/office/drawing/2010/main" val="0"/>
+                        </a:ext>
+                      </a:extLst>
+                    </a:blip>
+                    <a:stretch>
+                      <a:fillRect/>
+                    </a:stretch>
+                  </pic:blipFill>
+                  <pic:spPr>
+                    <a:xfrm>
+                      <a:off x="0" y="0"/>
+                      <a:ext cx="4721630" cy="2093694"/>
+                    </a:xfrm>
+                    <a:prstGeom prst="rect">
+                      <a:avLst/>
+                    </a:prstGeom>
+                  </pic:spPr>
+                </pic:pic>
+              </a:graphicData>
+            </a:graphic>
+          </wp:inline>
+        </w:drawing>
+      </w:r>
+    </w:p>
+    <w:p>
+      <w:r>
+        <w:t xml:space="preserve">Ahora nos dirigimos a la consola de AWS y nos loguemos como programador administrador. Nos dirigimos al servicio de IAM y seleccionamos este usuario; en la opción de Security </w:t>
+      </w:r>
+      <w:proofErr w:type="spellStart"/>
+      <w:r>
+        <w:t>Credentials</w:t>
+      </w:r>
+      <w:proofErr w:type="spellEnd"/>
+      <w:r>
+        <w:t xml:space="preserve"> se crearán llaves para HTTPS </w:t>
+      </w:r>
+      <w:proofErr w:type="spellStart"/>
+      <w:r>
+        <w:t>CodeCommit</w:t>
+      </w:r>
+      <w:proofErr w:type="spellEnd"/>
+      <w:r>
+        <w:t>. Esto nos descargara un CSV con las credenciales correspondientes.</w:t>
+      </w:r>
+    </w:p>
+    <w:p>
+      <w:r>
+        <w:t xml:space="preserve">Ahora nos dirigimos al servicio de </w:t>
+      </w:r>
+      <w:proofErr w:type="spellStart"/>
+      <w:r>
+        <w:t>CodeCommit</w:t>
+      </w:r>
+      <w:proofErr w:type="spellEnd"/>
+      <w:r>
+        <w:t xml:space="preserve">. Crearemos un nuevo repositorio llamado </w:t>
+      </w:r>
+      <w:r>
+        <w:rPr>
+          <w:i/>
+        </w:rPr>
+        <w:t>Practica 10</w:t>
+      </w:r>
+      <w:r>
+        <w:t xml:space="preserve"> y guardaremos la URL.</w:t>
+      </w:r>
+    </w:p>
+    <w:p>
+      <w:r>
+        <w:lastRenderedPageBreak/>
+        <w:t xml:space="preserve">En la consola, añadimos la URL como un remoto llamado </w:t>
+      </w:r>
+      <w:proofErr w:type="spellStart"/>
+      <w:r>
+        <w:t>aws</w:t>
+      </w:r>
+      <w:proofErr w:type="spellEnd"/>
+      <w:r>
+        <w:t>. Para ello ejecutamos los siguientes comandos:</w:t>
+      </w:r>
+    </w:p>
+    <w:p>
+      <w:pPr>
+        <w:pStyle w:val="Prrafodelista"/>
+        <w:numPr>
+          <w:ilvl w:val="0"/>
+          <w:numId w:val="9"/>
+        </w:numPr>
+        <w:rPr>
+          <w:lang w:val="en-US"/>
+        </w:rPr>
+      </w:pPr>
+      <w:r>
+        <w:rPr>
+          <w:lang w:val="en-US"/>
+        </w:rPr>
+        <w:t xml:space="preserve">git remote add </w:t>
+      </w:r>
+      <w:proofErr w:type="spellStart"/>
+      <w:r>
+        <w:rPr>
+          <w:lang w:val="en-US"/>
+        </w:rPr>
+        <w:t>aws</w:t>
+      </w:r>
+      <w:proofErr w:type="spellEnd"/>
+      <w:r>
+        <w:rPr>
+          <w:lang w:val="en-US"/>
+        </w:rPr>
+        <w:t xml:space="preserve"> </w:t>
+      </w:r>
+      <w:hyperlink r:id="rId17" w:history="1">
+        <w:r>
+          <w:rPr>
+            <w:rStyle w:val="Hipervnculo"/>
+            <w:lang w:val="en-US"/>
+          </w:rPr>
+          <w:t>https://git-codecommit.us-east-1.amazonaws.com/v1/repos/practica10</w:t>
+        </w:r>
+      </w:hyperlink>
+    </w:p>
+    <w:p>
+      <w:pPr>
+        <w:pStyle w:val="Prrafodelista"/>
+        <w:numPr>
+          <w:ilvl w:val="0"/>
+          <w:numId w:val="9"/>
+        </w:numPr>
+        <w:rPr>
+          <w:lang w:val="en-US"/>
+        </w:rPr>
+      </w:pPr>
+      <w:r>
+        <w:rPr>
+          <w:lang w:val="en-US"/>
+        </w:rPr>
+        <w:t xml:space="preserve">git push </w:t>
+      </w:r>
+      <w:proofErr w:type="spellStart"/>
+      <w:r>
+        <w:rPr>
+          <w:lang w:val="en-US"/>
+        </w:rPr>
+        <w:t>aws</w:t>
+      </w:r>
+      <w:proofErr w:type="spellEnd"/>
+      <w:r>
+        <w:rPr>
+          <w:lang w:val="en-US"/>
+        </w:rPr>
+        <w:t xml:space="preserve"> master</w:t>
+      </w:r>
+    </w:p>
+    <w:p>
+      <w:pPr>
+        <w:rPr>
+          <w:lang w:val="en-US"/>
+        </w:rPr>
+      </w:pPr>
+      <w:r>
+        <w:rPr>
+          <w:noProof/>
+        </w:rPr>
+        <w:drawing>
+          <wp:inline distT="0" distB="0" distL="0" distR="0" wp14:anchorId="2DA9595A" wp14:editId="5A2E0F15">
+            <wp:extent cx="3132370" cy="1108180"/>
+            <wp:effectExtent l="0" t="0" r="0" b="0"/>
+            <wp:docPr id="9" name="Imagen 9"/>
+            <wp:cNvGraphicFramePr>
+              <a:graphicFrameLocks xmlns:a="http://schemas.openxmlformats.org/drawingml/2006/main" noChangeAspect="1"/>
+            </wp:cNvGraphicFramePr>
+            <a:graphic xmlns:a="http://schemas.openxmlformats.org/drawingml/2006/main">
+              <a:graphicData uri="http://schemas.openxmlformats.org/drawingml/2006/picture">
+                <pic:pic xmlns:pic="http://schemas.openxmlformats.org/drawingml/2006/picture">
+                  <pic:nvPicPr>
+                    <pic:cNvPr id="1" name=""/>
+                    <pic:cNvPicPr/>
+                  </pic:nvPicPr>
+                  <pic:blipFill>
+                    <a:blip r:embed="rId18"/>
+                    <a:stretch>
+                      <a:fillRect/>
+                    </a:stretch>
+                  </pic:blipFill>
+                  <pic:spPr>
+                    <a:xfrm>
+                      <a:off x="0" y="0"/>
+                      <a:ext cx="3151996" cy="1115124"/>
+                    </a:xfrm>
+                    <a:prstGeom prst="rect">
+                      <a:avLst/>
+                    </a:prstGeom>
+                  </pic:spPr>
+                </pic:pic>
+              </a:graphicData>
+            </a:graphic>
+          </wp:inline>
+        </w:drawing>
+      </w:r>
+    </w:p>
+    <w:p>
+      <w:r>
+        <w:t>Ahora observamos el repositorio e</w:t>
+      </w:r>
+      <w:r>
+        <w:t xml:space="preserve">n </w:t>
+      </w:r>
+      <w:proofErr w:type="spellStart"/>
+      <w:r>
+        <w:t>CodeCommit</w:t>
+      </w:r>
+      <w:proofErr w:type="spellEnd"/>
+      <w:r>
+        <w:t xml:space="preserve"> y contiene los archivos de versiones.txt y el reporte de esta práctica.</w:t>
+      </w:r>
+    </w:p>
+    <w:p>
+      <w:r>
+        <w:rPr>
+          <w:noProof/>
+        </w:rPr>
+        <w:drawing>
+          <wp:inline distT="0" distB="0" distL="0" distR="0">
+            <wp:extent cx="2440419" cy="1333235"/>
+            <wp:effectExtent l="0" t="0" r="0" b="635"/>
+            <wp:docPr id="10" name="Imagen 10"/>
+            <wp:cNvGraphicFramePr>
+              <a:graphicFrameLocks xmlns:a="http://schemas.openxmlformats.org/drawingml/2006/main" noChangeAspect="1"/>
+            </wp:cNvGraphicFramePr>
+            <a:graphic xmlns:a="http://schemas.openxmlformats.org/drawingml/2006/main">
+              <a:graphicData uri="http://schemas.openxmlformats.org/drawingml/2006/picture">
+                <pic:pic xmlns:pic="http://schemas.openxmlformats.org/drawingml/2006/picture">
+                  <pic:nvPicPr>
+                    <pic:cNvPr id="10" name="codecommit.PNG"/>
+                    <pic:cNvPicPr/>
+                  </pic:nvPicPr>
+                  <pic:blipFill>
+                    <a:blip r:embed="rId19">
+                      <a:extLst>
+                        <a:ext uri="{28A0092B-C50C-407E-A947-70E740481C1C}">
+                          <a14:useLocalDpi xmlns:a14="http://schemas.microsoft.com/office/drawing/2010/main" val="0"/>
+                        </a:ext>
+                      </a:extLst>
+                    </a:blip>
+                    <a:stretch>
+                      <a:fillRect/>
+                    </a:stretch>
+                  </pic:blipFill>
+                  <pic:spPr>
+                    <a:xfrm>
+                      <a:off x="0" y="0"/>
+                      <a:ext cx="2471077" cy="1349984"/>
+                    </a:xfrm>
+                    <a:prstGeom prst="rect">
+                      <a:avLst/>
+                    </a:prstGeom>
+                  </pic:spPr>
+                </pic:pic>
+              </a:graphicData>
+            </a:graphic>
+          </wp:inline>
+        </w:drawing>
+      </w:r>
+    </w:p>
+    <w:p>
+      <w:r>
+        <w:t xml:space="preserve">Finalmente creamos el tracking de este reporte en el repositorio de Git. Por cada sección iremos añadiendo un nuevo </w:t>
+      </w:r>
+      <w:proofErr w:type="spellStart"/>
+      <w:r>
+        <w:t>commit</w:t>
+      </w:r>
+      <w:proofErr w:type="spellEnd"/>
+      <w:r>
+        <w:t xml:space="preserve"> y documentándolo en los comentarios.</w:t>
+      </w:r>
+    </w:p>
     <w:p/>
     <w:p>
       <w:pPr>
@@ -583,21 +1270,13 @@
       <w:r>
         <w:t>Problemas y Soluciones</w:t>
       </w:r>
+    </w:p>
+    <w:p>
+      <w:pPr>
+        <w:pStyle w:val="Ttulo1"/>
+      </w:pPr>
       <w:bookmarkStart w:id="0" w:name="_GoBack"/>
       <w:bookmarkEnd w:id="0"/>
-    </w:p>
-    <w:p>
-      <w:r>
-        <w:t>En esta p</w:t>
-      </w:r>
-      <w:r>
-        <w:t>ráctica no se tuvieron problemas mayores.</w:t>
-      </w:r>
-    </w:p>
-    <w:p>
-      <w:pPr>
-        <w:pStyle w:val="Ttulo1"/>
-      </w:pPr>
       <w:r>
         <w:t>Experimentos</w:t>
       </w:r>
@@ -726,7 +1405,7 @@
         </w:rPr>
         <w:t xml:space="preserve">”, </w:t>
       </w:r>
-      <w:hyperlink r:id="rId11" w:history="1">
+      <w:hyperlink r:id="rId20" w:history="1">
         <w:r>
           <w:rPr>
             <w:rStyle w:val="Hipervnculo"/>
@@ -737,8 +1416,8 @@
       </w:hyperlink>
     </w:p>
     <w:sectPr>
-      <w:headerReference w:type="default" r:id="rId12"/>
-      <w:footerReference w:type="default" r:id="rId13"/>
+      <w:headerReference w:type="default" r:id="rId21"/>
+      <w:footerReference w:type="default" r:id="rId22"/>
       <w:pgSz w:w="12240" w:h="15840"/>
       <w:pgMar w:top="1417" w:right="1701" w:bottom="1417" w:left="1701" w:header="708" w:footer="708" w:gutter="0"/>
       <w:cols w:space="708"/>
@@ -1317,6 +1996,119 @@
     </w:lvl>
   </w:abstractNum>
   <w:abstractNum w:abstractNumId="4" w15:restartNumberingAfterBreak="0">
+    <w:nsid w:val="6A1D1800"/>
+    <w:multiLevelType w:val="hybridMultilevel"/>
+    <w:tmpl w:val="CCA44D68"/>
+    <w:lvl w:ilvl="0" w:tplc="04090001">
+      <w:start w:val="1"/>
+      <w:numFmt w:val="bullet"/>
+      <w:lvlText w:val=""/>
+      <w:lvlJc w:val="left"/>
+      <w:pPr>
+        <w:ind w:left="720" w:hanging="360"/>
+      </w:pPr>
+      <w:rPr>
+        <w:rFonts w:ascii="Symbol" w:hAnsi="Symbol" w:hint="default"/>
+      </w:rPr>
+    </w:lvl>
+    <w:lvl w:ilvl="1" w:tplc="04090003" w:tentative="1">
+      <w:start w:val="1"/>
+      <w:numFmt w:val="bullet"/>
+      <w:lvlText w:val="o"/>
+      <w:lvlJc w:val="left"/>
+      <w:pPr>
+        <w:ind w:left="1440" w:hanging="360"/>
+      </w:pPr>
+      <w:rPr>
+        <w:rFonts w:ascii="Courier New" w:hAnsi="Courier New" w:cs="Courier New" w:hint="default"/>
+      </w:rPr>
+    </w:lvl>
+    <w:lvl w:ilvl="2" w:tplc="04090005" w:tentative="1">
+      <w:start w:val="1"/>
+      <w:numFmt w:val="bullet"/>
+      <w:lvlText w:val=""/>
+      <w:lvlJc w:val="left"/>
+      <w:pPr>
+        <w:ind w:left="2160" w:hanging="360"/>
+      </w:pPr>
+      <w:rPr>
+        <w:rFonts w:ascii="Wingdings" w:hAnsi="Wingdings" w:hint="default"/>
+      </w:rPr>
+    </w:lvl>
+    <w:lvl w:ilvl="3" w:tplc="04090001" w:tentative="1">
+      <w:start w:val="1"/>
+      <w:numFmt w:val="bullet"/>
+      <w:lvlText w:val=""/>
+      <w:lvlJc w:val="left"/>
+      <w:pPr>
+        <w:ind w:left="2880" w:hanging="360"/>
+      </w:pPr>
+      <w:rPr>
+        <w:rFonts w:ascii="Symbol" w:hAnsi="Symbol" w:hint="default"/>
+      </w:rPr>
+    </w:lvl>
+    <w:lvl w:ilvl="4" w:tplc="04090003" w:tentative="1">
+      <w:start w:val="1"/>
+      <w:numFmt w:val="bullet"/>
+      <w:lvlText w:val="o"/>
+      <w:lvlJc w:val="left"/>
+      <w:pPr>
+        <w:ind w:left="3600" w:hanging="360"/>
+      </w:pPr>
+      <w:rPr>
+        <w:rFonts w:ascii="Courier New" w:hAnsi="Courier New" w:cs="Courier New" w:hint="default"/>
+      </w:rPr>
+    </w:lvl>
+    <w:lvl w:ilvl="5" w:tplc="04090005" w:tentative="1">
+      <w:start w:val="1"/>
+      <w:numFmt w:val="bullet"/>
+      <w:lvlText w:val=""/>
+      <w:lvlJc w:val="left"/>
+      <w:pPr>
+        <w:ind w:left="4320" w:hanging="360"/>
+      </w:pPr>
+      <w:rPr>
+        <w:rFonts w:ascii="Wingdings" w:hAnsi="Wingdings" w:hint="default"/>
+      </w:rPr>
+    </w:lvl>
+    <w:lvl w:ilvl="6" w:tplc="04090001" w:tentative="1">
+      <w:start w:val="1"/>
+      <w:numFmt w:val="bullet"/>
+      <w:lvlText w:val=""/>
+      <w:lvlJc w:val="left"/>
+      <w:pPr>
+        <w:ind w:left="5040" w:hanging="360"/>
+      </w:pPr>
+      <w:rPr>
+        <w:rFonts w:ascii="Symbol" w:hAnsi="Symbol" w:hint="default"/>
+      </w:rPr>
+    </w:lvl>
+    <w:lvl w:ilvl="7" w:tplc="04090003" w:tentative="1">
+      <w:start w:val="1"/>
+      <w:numFmt w:val="bullet"/>
+      <w:lvlText w:val="o"/>
+      <w:lvlJc w:val="left"/>
+      <w:pPr>
+        <w:ind w:left="5760" w:hanging="360"/>
+      </w:pPr>
+      <w:rPr>
+        <w:rFonts w:ascii="Courier New" w:hAnsi="Courier New" w:cs="Courier New" w:hint="default"/>
+      </w:rPr>
+    </w:lvl>
+    <w:lvl w:ilvl="8" w:tplc="04090005" w:tentative="1">
+      <w:start w:val="1"/>
+      <w:numFmt w:val="bullet"/>
+      <w:lvlText w:val=""/>
+      <w:lvlJc w:val="left"/>
+      <w:pPr>
+        <w:ind w:left="6480" w:hanging="360"/>
+      </w:pPr>
+      <w:rPr>
+        <w:rFonts w:ascii="Wingdings" w:hAnsi="Wingdings" w:hint="default"/>
+      </w:rPr>
+    </w:lvl>
+  </w:abstractNum>
+  <w:abstractNum w:abstractNumId="5" w15:restartNumberingAfterBreak="0">
     <w:nsid w:val="6CAC5A8C"/>
     <w:multiLevelType w:val="hybridMultilevel"/>
     <w:tmpl w:val="0EAC3DDA"/>
@@ -1429,7 +2221,7 @@
       </w:rPr>
     </w:lvl>
   </w:abstractNum>
-  <w:abstractNum w:abstractNumId="5" w15:restartNumberingAfterBreak="0">
+  <w:abstractNum w:abstractNumId="6" w15:restartNumberingAfterBreak="0">
     <w:nsid w:val="71F17999"/>
     <w:multiLevelType w:val="hybridMultilevel"/>
     <w:tmpl w:val="7E924B48"/>
@@ -1542,10 +2334,123 @@
       </w:rPr>
     </w:lvl>
   </w:abstractNum>
-  <w:abstractNum w:abstractNumId="6" w15:restartNumberingAfterBreak="0">
+  <w:abstractNum w:abstractNumId="7" w15:restartNumberingAfterBreak="0">
     <w:nsid w:val="79B4403A"/>
     <w:multiLevelType w:val="hybridMultilevel"/>
     <w:tmpl w:val="0A4442B0"/>
+    <w:lvl w:ilvl="0" w:tplc="04090001">
+      <w:start w:val="1"/>
+      <w:numFmt w:val="bullet"/>
+      <w:lvlText w:val=""/>
+      <w:lvlJc w:val="left"/>
+      <w:pPr>
+        <w:ind w:left="720" w:hanging="360"/>
+      </w:pPr>
+      <w:rPr>
+        <w:rFonts w:ascii="Symbol" w:hAnsi="Symbol" w:hint="default"/>
+      </w:rPr>
+    </w:lvl>
+    <w:lvl w:ilvl="1" w:tplc="04090003" w:tentative="1">
+      <w:start w:val="1"/>
+      <w:numFmt w:val="bullet"/>
+      <w:lvlText w:val="o"/>
+      <w:lvlJc w:val="left"/>
+      <w:pPr>
+        <w:ind w:left="1440" w:hanging="360"/>
+      </w:pPr>
+      <w:rPr>
+        <w:rFonts w:ascii="Courier New" w:hAnsi="Courier New" w:cs="Courier New" w:hint="default"/>
+      </w:rPr>
+    </w:lvl>
+    <w:lvl w:ilvl="2" w:tplc="04090005" w:tentative="1">
+      <w:start w:val="1"/>
+      <w:numFmt w:val="bullet"/>
+      <w:lvlText w:val=""/>
+      <w:lvlJc w:val="left"/>
+      <w:pPr>
+        <w:ind w:left="2160" w:hanging="360"/>
+      </w:pPr>
+      <w:rPr>
+        <w:rFonts w:ascii="Wingdings" w:hAnsi="Wingdings" w:hint="default"/>
+      </w:rPr>
+    </w:lvl>
+    <w:lvl w:ilvl="3" w:tplc="04090001" w:tentative="1">
+      <w:start w:val="1"/>
+      <w:numFmt w:val="bullet"/>
+      <w:lvlText w:val=""/>
+      <w:lvlJc w:val="left"/>
+      <w:pPr>
+        <w:ind w:left="2880" w:hanging="360"/>
+      </w:pPr>
+      <w:rPr>
+        <w:rFonts w:ascii="Symbol" w:hAnsi="Symbol" w:hint="default"/>
+      </w:rPr>
+    </w:lvl>
+    <w:lvl w:ilvl="4" w:tplc="04090003" w:tentative="1">
+      <w:start w:val="1"/>
+      <w:numFmt w:val="bullet"/>
+      <w:lvlText w:val="o"/>
+      <w:lvlJc w:val="left"/>
+      <w:pPr>
+        <w:ind w:left="3600" w:hanging="360"/>
+      </w:pPr>
+      <w:rPr>
+        <w:rFonts w:ascii="Courier New" w:hAnsi="Courier New" w:cs="Courier New" w:hint="default"/>
+      </w:rPr>
+    </w:lvl>
+    <w:lvl w:ilvl="5" w:tplc="04090005" w:tentative="1">
+      <w:start w:val="1"/>
+      <w:numFmt w:val="bullet"/>
+      <w:lvlText w:val=""/>
+      <w:lvlJc w:val="left"/>
+      <w:pPr>
+        <w:ind w:left="4320" w:hanging="360"/>
+      </w:pPr>
+      <w:rPr>
+        <w:rFonts w:ascii="Wingdings" w:hAnsi="Wingdings" w:hint="default"/>
+      </w:rPr>
+    </w:lvl>
+    <w:lvl w:ilvl="6" w:tplc="04090001" w:tentative="1">
+      <w:start w:val="1"/>
+      <w:numFmt w:val="bullet"/>
+      <w:lvlText w:val=""/>
+      <w:lvlJc w:val="left"/>
+      <w:pPr>
+        <w:ind w:left="5040" w:hanging="360"/>
+      </w:pPr>
+      <w:rPr>
+        <w:rFonts w:ascii="Symbol" w:hAnsi="Symbol" w:hint="default"/>
+      </w:rPr>
+    </w:lvl>
+    <w:lvl w:ilvl="7" w:tplc="04090003" w:tentative="1">
+      <w:start w:val="1"/>
+      <w:numFmt w:val="bullet"/>
+      <w:lvlText w:val="o"/>
+      <w:lvlJc w:val="left"/>
+      <w:pPr>
+        <w:ind w:left="5760" w:hanging="360"/>
+      </w:pPr>
+      <w:rPr>
+        <w:rFonts w:ascii="Courier New" w:hAnsi="Courier New" w:cs="Courier New" w:hint="default"/>
+      </w:rPr>
+    </w:lvl>
+    <w:lvl w:ilvl="8" w:tplc="04090005" w:tentative="1">
+      <w:start w:val="1"/>
+      <w:numFmt w:val="bullet"/>
+      <w:lvlText w:val=""/>
+      <w:lvlJc w:val="left"/>
+      <w:pPr>
+        <w:ind w:left="6480" w:hanging="360"/>
+      </w:pPr>
+      <w:rPr>
+        <w:rFonts w:ascii="Wingdings" w:hAnsi="Wingdings" w:hint="default"/>
+      </w:rPr>
+    </w:lvl>
+  </w:abstractNum>
+  <w:abstractNum w:abstractNumId="8" w15:restartNumberingAfterBreak="0">
+    <w:nsid w:val="7D05077B"/>
+    <w:multiLevelType w:val="hybridMultilevel"/>
+    <w:tmpl w:val="520C1524"/>
     <w:lvl w:ilvl="0" w:tplc="04090001">
       <w:start w:val="1"/>
       <w:numFmt w:val="bullet"/>
@@ -1659,7 +2564,7 @@
     <w:abstractNumId w:val="2"/>
   </w:num>
   <w:num w:numId="2">
-    <w:abstractNumId w:val="4"/>
+    <w:abstractNumId w:val="5"/>
   </w:num>
   <w:num w:numId="3">
     <w:abstractNumId w:val="0"/>
@@ -1671,10 +2576,16 @@
     <w:abstractNumId w:val="3"/>
   </w:num>
   <w:num w:numId="6">
-    <w:abstractNumId w:val="5"/>
+    <w:abstractNumId w:val="6"/>
   </w:num>
   <w:num w:numId="7">
-    <w:abstractNumId w:val="6"/>
+    <w:abstractNumId w:val="7"/>
+  </w:num>
+  <w:num w:numId="8">
+    <w:abstractNumId w:val="8"/>
+  </w:num>
+  <w:num w:numId="9">
+    <w:abstractNumId w:val="4"/>
   </w:num>
 </w:numbering>
 </file>
@@ -2145,7 +3056,6 @@
   <w:style w:type="character" w:default="1" w:styleId="Fuentedeprrafopredeter">
     <w:name w:val="Default Paragraph Font"/>
     <w:uiPriority w:val="1"/>
-    <w:semiHidden/>
     <w:unhideWhenUsed/>
   </w:style>
   <w:style w:type="table" w:default="1" w:styleId="Tablanormal">
@@ -2555,7 +3465,7 @@
 </file>
 
 <file path=customXml/itemProps1.xml><?xml version="1.0" encoding="utf-8"?>
-<ds:datastoreItem xmlns:ds="http://schemas.openxmlformats.org/officeDocument/2006/customXml" ds:itemID="{CB6E7FBD-4A01-446E-9432-DC3D9B3EE94D}">
+<ds:datastoreItem xmlns:ds="http://schemas.openxmlformats.org/officeDocument/2006/customXml" ds:itemID="{A0E6E947-04BE-4F94-848A-F6E92BF9F399}">
   <ds:schemaRefs>
     <ds:schemaRef ds:uri="http://schemas.openxmlformats.org/officeDocument/2006/bibliography"/>
   </ds:schemaRefs>

</xml_diff>